<commit_message>
Web Aufgabe 2 update
</commit_message>
<xml_diff>
--- a/Web/Praktikum 02/Webbasierte Anwendungen.docx
+++ b/Web/Praktikum 02/Webbasierte Anwendungen.docx
@@ -149,8 +149,6 @@
           <w:b/>
         </w:rPr>
       </w:pPr>
-      <w:bookmarkStart w:id="0" w:name="_GoBack"/>
-      <w:bookmarkEnd w:id="0"/>
     </w:p>
     <w:p>
       <w:pPr>
@@ -963,6 +961,26 @@
     </w:p>
     <w:p>
       <w:pPr>
+        <w:ind w:left="1410"/>
+        <w:rPr>
+          <w:rFonts w:asciiTheme="majorHAnsi" w:hAnsiTheme="majorHAnsi"/>
+        </w:rPr>
+      </w:pPr>
+      <w:r>
+        <w:rPr>
+          <w:rFonts w:asciiTheme="majorHAnsi" w:hAnsiTheme="majorHAnsi"/>
+        </w:rPr>
+        <w:t xml:space="preserve">Eine Strategie </w:t>
+      </w:r>
+      <w:r>
+        <w:rPr>
+          <w:rFonts w:asciiTheme="majorHAnsi" w:hAnsiTheme="majorHAnsi"/>
+        </w:rPr>
+        <w:t>zur Aufwandschätzung ist, dass gesamt Projekt in kleinere Pakete zu unterteilen. Diese kleineren Pakete sind einfacher abzuschätzen als das gesamte Projekt.</w:t>
+      </w:r>
+    </w:p>
+    <w:p>
+      <w:pPr>
         <w:rPr>
           <w:rFonts w:asciiTheme="majorHAnsi" w:hAnsiTheme="majorHAnsi"/>
           <w:b/>
@@ -981,7 +999,6 @@
       <w:pPr>
         <w:rPr>
           <w:rFonts w:asciiTheme="majorHAnsi" w:hAnsiTheme="majorHAnsi"/>
-          <w:b/>
         </w:rPr>
       </w:pPr>
       <w:r>
@@ -990,8 +1007,75 @@
           <w:b/>
         </w:rPr>
         <w:tab/>
-        <w:t>c. Am Ende steht eine Zahl in Mann-stunden, die sie erklären können sollen.</w:t>
-      </w:r>
+      </w:r>
+      <w:r>
+        <w:rPr>
+          <w:rFonts w:asciiTheme="majorHAnsi" w:hAnsiTheme="majorHAnsi"/>
+          <w:b/>
+        </w:rPr>
+        <w:tab/>
+      </w:r>
+      <w:r>
+        <w:rPr>
+          <w:rFonts w:asciiTheme="majorHAnsi" w:hAnsiTheme="majorHAnsi"/>
+        </w:rPr>
+        <w:t>Es wurden keine externen Kennzahlen zur Aufwandsschätzung herangezogen</w:t>
+      </w:r>
+    </w:p>
+    <w:p>
+      <w:pPr>
+        <w:rPr>
+          <w:rFonts w:asciiTheme="majorHAnsi" w:hAnsiTheme="majorHAnsi"/>
+          <w:b/>
+        </w:rPr>
+      </w:pPr>
+      <w:r>
+        <w:rPr>
+          <w:rFonts w:asciiTheme="majorHAnsi" w:hAnsiTheme="majorHAnsi"/>
+          <w:b/>
+        </w:rPr>
+        <w:tab/>
+        <w:t xml:space="preserve">c. Am Ende steht eine Zahl in Mann-stunden, die sie erklären </w:t>
+      </w:r>
+      <w:proofErr w:type="gramStart"/>
+      <w:r>
+        <w:rPr>
+          <w:rFonts w:asciiTheme="majorHAnsi" w:hAnsiTheme="majorHAnsi"/>
+          <w:b/>
+        </w:rPr>
+        <w:t>können</w:t>
+      </w:r>
+      <w:proofErr w:type="gramEnd"/>
+      <w:r>
+        <w:rPr>
+          <w:rFonts w:asciiTheme="majorHAnsi" w:hAnsiTheme="majorHAnsi"/>
+          <w:b/>
+        </w:rPr>
+        <w:t xml:space="preserve"> sollen.</w:t>
+      </w:r>
+    </w:p>
+    <w:p>
+      <w:pPr>
+        <w:rPr>
+          <w:rFonts w:asciiTheme="majorHAnsi" w:hAnsiTheme="majorHAnsi"/>
+        </w:rPr>
+      </w:pPr>
+      <w:r>
+        <w:rPr>
+          <w:rFonts w:asciiTheme="majorHAnsi" w:hAnsiTheme="majorHAnsi"/>
+          <w:b/>
+        </w:rPr>
+        <w:tab/>
+      </w:r>
+      <w:r>
+        <w:rPr>
+          <w:rFonts w:asciiTheme="majorHAnsi" w:hAnsiTheme="majorHAnsi"/>
+          <w:b/>
+        </w:rPr>
+        <w:tab/>
+      </w:r>
+      <w:bookmarkStart w:id="0" w:name="_GoBack"/>
+      <w:bookmarkEnd w:id="0"/>
     </w:p>
     <w:sectPr>
       <w:pgSz w:w="11906" w:h="16838"/>
@@ -1568,6 +1652,7 @@
     <w:lsdException w:name="HTML Sample" w:semiHidden="1" w:unhideWhenUsed="1"/>
     <w:lsdException w:name="HTML Typewriter" w:semiHidden="1" w:unhideWhenUsed="1"/>
     <w:lsdException w:name="HTML Variable" w:semiHidden="1" w:unhideWhenUsed="1"/>
+    <w:lsdException w:name="Normal Table" w:semiHidden="1" w:unhideWhenUsed="1"/>
     <w:lsdException w:name="annotation subject" w:semiHidden="1" w:unhideWhenUsed="1"/>
     <w:lsdException w:name="No List" w:semiHidden="1" w:unhideWhenUsed="1"/>
     <w:lsdException w:name="Outline List 1" w:semiHidden="1" w:unhideWhenUsed="1"/>
@@ -1614,8 +1699,10 @@
     <w:lsdException w:name="Table Subtle 2" w:semiHidden="1" w:unhideWhenUsed="1"/>
     <w:lsdException w:name="Table Web 1" w:semiHidden="1" w:unhideWhenUsed="1"/>
     <w:lsdException w:name="Table Web 2" w:semiHidden="1" w:unhideWhenUsed="1"/>
+    <w:lsdException w:name="Table Web 3" w:semiHidden="1" w:unhideWhenUsed="1"/>
     <w:lsdException w:name="Balloon Text" w:semiHidden="1" w:unhideWhenUsed="1"/>
     <w:lsdException w:name="Table Grid" w:uiPriority="39"/>
+    <w:lsdException w:name="Table Theme" w:semiHidden="1" w:unhideWhenUsed="1"/>
     <w:lsdException w:name="Placeholder Text" w:semiHidden="1"/>
     <w:lsdException w:name="No Spacing" w:uiPriority="1" w:qFormat="1"/>
     <w:lsdException w:name="Light Shading" w:uiPriority="60"/>

</xml_diff>

<commit_message>
Web Aufgabe 2 fertig
</commit_message>
<xml_diff>
--- a/Web/Praktikum 02/Webbasierte Anwendungen.docx
+++ b/Web/Praktikum 02/Webbasierte Anwendungen.docx
@@ -4,167 +4,146 @@
   <w:body>
     <w:p>
       <w:pPr>
+        <w:pStyle w:val="Titel"/>
+      </w:pPr>
+      <w:r>
+        <w:t>Webbasierte Anwendungen</w:t>
+      </w:r>
+      <w:r>
+        <w:t xml:space="preserve"> Blatt 2</w:t>
+      </w:r>
+    </w:p>
+    <w:p>
+      <w:pPr>
         <w:rPr>
           <w:rFonts w:asciiTheme="majorHAnsi" w:hAnsiTheme="majorHAnsi"/>
           <w:b/>
-          <w:sz w:val="28"/>
-          <w:szCs w:val="28"/>
-        </w:rPr>
-      </w:pPr>
-      <w:r>
+        </w:rPr>
+      </w:pPr>
+    </w:p>
+    <w:p>
+      <w:pPr>
+        <w:pStyle w:val="berschrift2"/>
+        <w:rPr>
+          <w:rStyle w:val="berschrift1Zchn"/>
+        </w:rPr>
+      </w:pPr>
+      <w:r>
+        <w:rPr>
+          <w:rStyle w:val="berschrift1Zchn"/>
+        </w:rPr>
+        <w:t>Was Unterscheidet dokumentenzentrierte Web-Seiten von interaktiven</w:t>
+      </w:r>
+      <w:r>
+        <w:t xml:space="preserve"> </w:t>
+      </w:r>
+      <w:r>
+        <w:rPr>
+          <w:rStyle w:val="berschrift1Zchn"/>
+        </w:rPr>
+        <w:t>Webapplikationen?</w:t>
+      </w:r>
+    </w:p>
+    <w:p>
+      <w:pPr>
+        <w:rPr>
+          <w:rFonts w:asciiTheme="majorHAnsi" w:hAnsiTheme="majorHAnsi"/>
+        </w:rPr>
+      </w:pPr>
+      <w:r>
+        <w:rPr>
+          <w:rFonts w:asciiTheme="majorHAnsi" w:hAnsiTheme="majorHAnsi"/>
+        </w:rPr>
+        <w:t>In den dokumentenzentrierten Web-Seiten ist der Inhalt statisch und der User kann die Angezeigte Seite nicht durch Interaktionen verändern. Interaktive Webapplikationen hingegen können durch den User verändert werden, indem er beispielsweise auf einen link klickt um auf eine andere Seite zu kommen</w:t>
+      </w:r>
+    </w:p>
+    <w:p>
+      <w:pPr>
+        <w:pStyle w:val="berschrift2"/>
+        <w:rPr>
+          <w:rStyle w:val="berschrift1Zchn"/>
+        </w:rPr>
+      </w:pPr>
+      <w:r>
+        <w:rPr>
+          <w:rStyle w:val="berschrift1Zchn"/>
+        </w:rPr>
+        <w:t>Welche Besonderheit während der Entwicklung unterscheidet die Entwicklung von</w:t>
+      </w:r>
+      <w:r>
+        <w:t xml:space="preserve"> </w:t>
+      </w:r>
+      <w:r>
+        <w:rPr>
+          <w:rStyle w:val="berschrift1Zchn"/>
+        </w:rPr>
+        <w:t>Webapplikationen von anderen Applikationsentwicklungen?</w:t>
+      </w:r>
+    </w:p>
+    <w:p/>
+    <w:p>
+      <w:r>
+        <w:t xml:space="preserve">Im </w:t>
+      </w:r>
+      <w:r>
+        <w:t>Gegensatz</w:t>
+      </w:r>
+      <w:r>
+        <w:t xml:space="preserve"> zu normalen </w:t>
+      </w:r>
+      <w:r>
+        <w:t>A</w:t>
+      </w:r>
+      <w:r>
+        <w:t xml:space="preserve">pplikationen </w:t>
+      </w:r>
+      <w:r>
+        <w:t xml:space="preserve">wird bei der Entwicklung von Webapplikationen viel Wert auf die Usability gelegt, weil der User bei schlechter Usability die Webseite sehr schnell wieder verlast und eine andere sucht. Zudem wird viel mehr Wert auf die Ästhetik gelegt. Eine weitere Besonderheit der Webapplikationen ist, dass es keine zugriffe auf die Hardware </w:t>
+      </w:r>
+      <w:r>
+        <w:t>gibt.</w:t>
+      </w:r>
+    </w:p>
+    <w:p>
+      <w:pPr>
+        <w:rPr>
+          <w:rFonts w:asciiTheme="majorHAnsi" w:hAnsiTheme="majorHAnsi"/>
+        </w:rPr>
+      </w:pPr>
+    </w:p>
+    <w:p>
+      <w:pPr>
+        <w:pStyle w:val="Titel"/>
+      </w:pPr>
+      <w:r>
+        <w:t>Anforderungsanalyse:</w:t>
+      </w:r>
+    </w:p>
+    <w:p>
+      <w:pPr>
+        <w:pStyle w:val="Untertitel"/>
+      </w:pPr>
+      <w:r>
+        <w:t>Halten Sie die Lösungen zu dieser Aufgabe schriftlich fest.</w:t>
+      </w:r>
+    </w:p>
+    <w:p>
+      <w:pPr>
         <w:rPr>
           <w:rFonts w:asciiTheme="majorHAnsi" w:hAnsiTheme="majorHAnsi"/>
           <w:b/>
-          <w:sz w:val="28"/>
-          <w:szCs w:val="28"/>
-        </w:rPr>
-        <w:t>Webbasierte Anwendungen</w:t>
-      </w:r>
-      <w:r>
-        <w:rPr>
-          <w:rFonts w:asciiTheme="majorHAnsi" w:hAnsiTheme="majorHAnsi"/>
-          <w:b/>
-          <w:sz w:val="28"/>
-          <w:szCs w:val="28"/>
-        </w:rPr>
-        <w:t xml:space="preserve"> Blatt 2</w:t>
-      </w:r>
-    </w:p>
-    <w:p>
-      <w:pPr>
-        <w:rPr>
-          <w:rFonts w:asciiTheme="majorHAnsi" w:hAnsiTheme="majorHAnsi"/>
-          <w:b/>
-        </w:rPr>
-      </w:pPr>
-    </w:p>
-    <w:p>
-      <w:pPr>
-        <w:rPr>
-          <w:rFonts w:asciiTheme="majorHAnsi" w:hAnsiTheme="majorHAnsi"/>
-          <w:b/>
-        </w:rPr>
-      </w:pPr>
-      <w:r>
-        <w:rPr>
-          <w:rFonts w:asciiTheme="majorHAnsi" w:hAnsiTheme="majorHAnsi"/>
-          <w:b/>
-        </w:rPr>
-        <w:t>Was Unterscheidet dokumentenzentrierte Web-Seiten von interaktiven Webapplikationen?</w:t>
-      </w:r>
-    </w:p>
-    <w:p>
-      <w:pPr>
-        <w:rPr>
-          <w:rFonts w:asciiTheme="majorHAnsi" w:hAnsiTheme="majorHAnsi"/>
-        </w:rPr>
-      </w:pPr>
-      <w:r>
-        <w:rPr>
-          <w:rFonts w:asciiTheme="majorHAnsi" w:hAnsiTheme="majorHAnsi"/>
-        </w:rPr>
-        <w:t>In den dokumentenzentrierten Web-Seiten ist der Inhalt statisch und der User kann die Angezeigte Seite nicht durch Interaktionen verändern. Interaktive Webapplikationen hingegen können durch den User verändert werden, indem er beispielsweise auf einen link klickt um auf eine andere Seite zu kommen</w:t>
-      </w:r>
-    </w:p>
-    <w:p>
-      <w:pPr>
-        <w:rPr>
-          <w:rFonts w:asciiTheme="majorHAnsi" w:hAnsiTheme="majorHAnsi"/>
-        </w:rPr>
-      </w:pPr>
-      <w:r>
-        <w:rPr>
-          <w:rFonts w:asciiTheme="majorHAnsi" w:hAnsiTheme="majorHAnsi"/>
-          <w:b/>
-        </w:rPr>
-        <w:t>Welche Besonderheit während der Entwicklung unterscheidet die Entwicklung von Webapplikationen von anderen Applikationsentwicklungen?</w:t>
-      </w:r>
-    </w:p>
-    <w:p>
-      <w:pPr>
-        <w:rPr>
-          <w:rFonts w:asciiTheme="majorHAnsi" w:hAnsiTheme="majorHAnsi"/>
-        </w:rPr>
-      </w:pPr>
-    </w:p>
-    <w:p>
-      <w:pPr>
-        <w:rPr>
-          <w:rFonts w:asciiTheme="majorHAnsi" w:hAnsiTheme="majorHAnsi"/>
-        </w:rPr>
-      </w:pPr>
-    </w:p>
-    <w:p>
-      <w:pPr>
-        <w:rPr>
-          <w:rFonts w:asciiTheme="majorHAnsi" w:hAnsiTheme="majorHAnsi"/>
-        </w:rPr>
-      </w:pPr>
-    </w:p>
-    <w:p>
-      <w:pPr>
-        <w:rPr>
-          <w:rFonts w:asciiTheme="majorHAnsi" w:hAnsiTheme="majorHAnsi"/>
-        </w:rPr>
-      </w:pPr>
-    </w:p>
-    <w:p>
-      <w:pPr>
-        <w:rPr>
-          <w:rFonts w:asciiTheme="majorHAnsi" w:hAnsiTheme="majorHAnsi"/>
-        </w:rPr>
-      </w:pPr>
-    </w:p>
-    <w:p>
-      <w:pPr>
-        <w:pStyle w:val="Default"/>
-        <w:rPr>
-          <w:rFonts w:asciiTheme="majorHAnsi" w:hAnsiTheme="majorHAnsi"/>
-        </w:rPr>
-      </w:pPr>
-      <w:r>
-        <w:rPr>
-          <w:rFonts w:asciiTheme="majorHAnsi" w:hAnsiTheme="majorHAnsi"/>
-        </w:rPr>
-        <w:t>Anforderungsanalyse:</w:t>
-      </w:r>
-    </w:p>
-    <w:p>
-      <w:pPr>
-        <w:rPr>
-          <w:rFonts w:asciiTheme="majorHAnsi" w:hAnsiTheme="majorHAnsi"/>
-        </w:rPr>
-      </w:pPr>
-      <w:r>
-        <w:rPr>
-          <w:rFonts w:asciiTheme="majorHAnsi" w:hAnsiTheme="majorHAnsi"/>
-        </w:rPr>
-        <w:t>Halten Sie die Lösungen zu dieser Aufgabe schriftlich fest.</w:t>
-      </w:r>
-    </w:p>
-    <w:p>
-      <w:pPr>
-        <w:rPr>
-          <w:rFonts w:asciiTheme="majorHAnsi" w:hAnsiTheme="majorHAnsi"/>
-          <w:b/>
-        </w:rPr>
-      </w:pPr>
-    </w:p>
-    <w:p>
-      <w:pPr>
-        <w:rPr>
-          <w:rFonts w:asciiTheme="majorHAnsi" w:hAnsiTheme="majorHAnsi"/>
-          <w:b/>
-        </w:rPr>
-      </w:pPr>
-      <w:r>
-        <w:rPr>
-          <w:rFonts w:asciiTheme="majorHAnsi" w:hAnsiTheme="majorHAnsi"/>
-          <w:b/>
-        </w:rPr>
+        </w:rPr>
+      </w:pPr>
+    </w:p>
+    <w:p>
+      <w:pPr>
+        <w:pStyle w:val="berschrift1"/>
+      </w:pPr>
+      <w:r>
         <w:t>1. Erstellen Sie mindestens 10 User Stories für die Webanwendung</w:t>
       </w:r>
     </w:p>
+    <w:p/>
     <w:p>
       <w:pPr>
         <w:rPr>
@@ -239,20 +218,50 @@
         </w:rPr>
         <w:t>Projekte filtern können, damit mir nur bestimmte Projekte angezeigt werden.</w:t>
       </w:r>
-    </w:p>
-    <w:p>
-      <w:pPr>
-        <w:rPr>
-          <w:rFonts w:asciiTheme="majorHAnsi" w:hAnsiTheme="majorHAnsi"/>
-          <w:b/>
-        </w:rPr>
-      </w:pPr>
-      <w:r>
-        <w:rPr>
-          <w:rFonts w:asciiTheme="majorHAnsi" w:hAnsiTheme="majorHAnsi"/>
-          <w:b/>
-        </w:rPr>
-        <w:t xml:space="preserve">2. Listen Sie die Anforderungen aus der Vorlesung auf und harken sie ab, welche davon auf unser Webprojekt passen: </w:t>
+      <w:r>
+        <w:rPr>
+          <w:rFonts w:asciiTheme="majorHAnsi" w:hAnsiTheme="majorHAnsi"/>
+        </w:rPr>
+        <w:br/>
+        <w:t>Als Admin möchte ich unangemessene Kommentare löschen können, damit die sie die Nutzer nicht gegenseitig beleidigen.</w:t>
+      </w:r>
+    </w:p>
+    <w:p>
+      <w:pPr>
+        <w:rPr>
+          <w:rFonts w:asciiTheme="majorHAnsi" w:hAnsiTheme="majorHAnsi"/>
+        </w:rPr>
+      </w:pPr>
+    </w:p>
+    <w:p>
+      <w:pPr>
+        <w:rPr>
+          <w:rFonts w:asciiTheme="majorHAnsi" w:hAnsiTheme="majorHAnsi"/>
+        </w:rPr>
+      </w:pPr>
+    </w:p>
+    <w:p>
+      <w:pPr>
+        <w:pStyle w:val="berschrift2"/>
+        <w:rPr>
+          <w:rStyle w:val="berschrift1Zchn"/>
+        </w:rPr>
+      </w:pPr>
+      <w:r>
+        <w:rPr>
+          <w:rStyle w:val="berschrift1Zchn"/>
+        </w:rPr>
+        <w:lastRenderedPageBreak/>
+        <w:t>2. Listen Sie die Anforderungen aus der Vorlesung auf und harken sie ab, welche davon</w:t>
+      </w:r>
+      <w:r>
+        <w:t xml:space="preserve"> </w:t>
+      </w:r>
+      <w:r>
+        <w:rPr>
+          <w:rStyle w:val="berschrift1Zchn"/>
+        </w:rPr>
+        <w:t xml:space="preserve">auf unser Webprojekt passen: </w:t>
       </w:r>
     </w:p>
     <w:p>
@@ -434,7 +443,6 @@
           <w:rFonts w:asciiTheme="majorHAnsi" w:hAnsiTheme="majorHAnsi"/>
           <w:u w:val="single"/>
         </w:rPr>
-        <w:lastRenderedPageBreak/>
         <w:t>Inhaltliche Genauigkeit</w:t>
       </w:r>
       <w:r>
@@ -753,87 +761,142 @@
     </w:p>
     <w:p>
       <w:pPr>
-        <w:rPr>
-          <w:rFonts w:asciiTheme="majorHAnsi" w:hAnsiTheme="majorHAnsi"/>
-        </w:rPr>
-      </w:pPr>
-      <w:r>
+        <w:pStyle w:val="berschrift1"/>
+      </w:pPr>
+      <w:r>
+        <w:t>3. Fallen ihnen weitere (evtl. Technische) Anforderungen ein? Welche?</w:t>
+      </w:r>
+    </w:p>
+    <w:p>
+      <w:pPr>
+        <w:rPr>
+          <w:rFonts w:asciiTheme="majorHAnsi" w:hAnsiTheme="majorHAnsi"/>
+        </w:rPr>
+      </w:pPr>
+      <w:r>
+        <w:rPr>
+          <w:rFonts w:asciiTheme="majorHAnsi" w:hAnsiTheme="majorHAnsi"/>
+        </w:rPr>
+        <w:t xml:space="preserve">Eine weitere Technische Anforderung ist, die Effizienz der Webapplikation. Da der </w:t>
+      </w:r>
+      <w:r>
+        <w:rPr>
+          <w:rFonts w:asciiTheme="majorHAnsi" w:hAnsiTheme="majorHAnsi"/>
+        </w:rPr>
+        <w:t>User</w:t>
+      </w:r>
+      <w:r>
+        <w:rPr>
+          <w:rFonts w:asciiTheme="majorHAnsi" w:hAnsiTheme="majorHAnsi"/>
+        </w:rPr>
+        <w:t xml:space="preserve"> nicht lange warten möchte bis </w:t>
+      </w:r>
+      <w:r>
+        <w:rPr>
+          <w:rFonts w:asciiTheme="majorHAnsi" w:hAnsiTheme="majorHAnsi"/>
+        </w:rPr>
+        <w:t>etwas berechnet wurde oder die nächste Seite geladen wurde.</w:t>
+      </w:r>
+      <w:bookmarkStart w:id="0" w:name="_GoBack"/>
+      <w:bookmarkEnd w:id="0"/>
+    </w:p>
+    <w:p>
+      <w:pPr>
+        <w:pStyle w:val="berschrift1"/>
+      </w:pPr>
+      <w:r>
+        <w:t>4. Welche Umsetzungsvariante benötigen Sie mindestens?</w:t>
+      </w:r>
+    </w:p>
+    <w:p>
+      <w:pPr>
+        <w:rPr>
+          <w:rFonts w:asciiTheme="majorHAnsi" w:hAnsiTheme="majorHAnsi"/>
+        </w:rPr>
+      </w:pPr>
+      <w:r>
+        <w:t>Es wird mindestens die Anforderung „VIII – Mehrbenutzer Interaktivität“ benötigt, weil es möglich sei</w:t>
+      </w:r>
+      <w:r>
+        <w:rPr>
+          <w:rFonts w:asciiTheme="majorHAnsi" w:hAnsiTheme="majorHAnsi"/>
+        </w:rPr>
+        <w:t xml:space="preserve"> soll, zu jedem Projekt ein Kommentar zu verfassen. Außerdem soll der Benutzer sich jederzeit an und abmelden können. </w:t>
+      </w:r>
+    </w:p>
+    <w:p>
+      <w:pPr>
+        <w:pStyle w:val="berschrift1"/>
+      </w:pPr>
+      <w:r>
+        <w:lastRenderedPageBreak/>
+        <w:t>5. Wie könnte die Seite gestaltet</w:t>
+      </w:r>
+      <w:r>
+        <w:t xml:space="preserve"> sein? (Mockup)</w:t>
+      </w:r>
+    </w:p>
+    <w:p>
+      <w:pPr>
         <w:rPr>
           <w:rFonts w:asciiTheme="majorHAnsi" w:hAnsiTheme="majorHAnsi"/>
           <w:b/>
         </w:rPr>
-        <w:t>3. Fallen ihnen weitere (evtl. Technische) Anforderungen ein? Welche?</w:t>
-      </w:r>
-    </w:p>
-    <w:p>
-      <w:pPr>
-        <w:rPr>
-          <w:rFonts w:asciiTheme="majorHAnsi" w:hAnsiTheme="majorHAnsi"/>
-        </w:rPr>
-      </w:pPr>
-    </w:p>
-    <w:p>
-      <w:pPr>
+      </w:pPr>
+      <w:r>
         <w:rPr>
           <w:rFonts w:asciiTheme="majorHAnsi" w:hAnsiTheme="majorHAnsi"/>
           <w:b/>
-        </w:rPr>
-      </w:pPr>
-      <w:r>
-        <w:rPr>
-          <w:rFonts w:asciiTheme="majorHAnsi" w:hAnsiTheme="majorHAnsi"/>
-          <w:b/>
-        </w:rPr>
-        <w:t>4. Welche Umsetzungsvariante benötigen Sie mindestens?</w:t>
-      </w:r>
-    </w:p>
-    <w:p>
-      <w:pPr>
-        <w:rPr>
-          <w:rFonts w:asciiTheme="majorHAnsi" w:hAnsiTheme="majorHAnsi"/>
-        </w:rPr>
-      </w:pPr>
-      <w:r>
-        <w:rPr>
-          <w:rFonts w:asciiTheme="majorHAnsi" w:hAnsiTheme="majorHAnsi"/>
-        </w:rPr>
-        <w:t xml:space="preserve">Es wird mindestens die Anforderung „VIII – Mehrbenutzer Interaktivität“ benötigt, weil es möglich sein soll, zu jedem Projekt ein Kommentar zu verfassen. Außerdem soll der Benutzer sich jederzeit an und abmelden können. </w:t>
-      </w:r>
-    </w:p>
-    <w:p>
-      <w:pPr>
-        <w:rPr>
-          <w:rFonts w:asciiTheme="majorHAnsi" w:hAnsiTheme="majorHAnsi"/>
-          <w:b/>
-        </w:rPr>
-      </w:pPr>
-      <w:r>
-        <w:rPr>
-          <w:rFonts w:asciiTheme="majorHAnsi" w:hAnsiTheme="majorHAnsi"/>
-          <w:b/>
-        </w:rPr>
-        <w:t>5. Wie könnte die Seite gestaltet</w:t>
-      </w:r>
-      <w:r>
-        <w:rPr>
-          <w:rFonts w:asciiTheme="majorHAnsi" w:hAnsiTheme="majorHAnsi"/>
-          <w:b/>
-        </w:rPr>
-        <w:t xml:space="preserve"> sein? (Mockup)</w:t>
-      </w:r>
-    </w:p>
-    <w:p>
-      <w:pPr>
-        <w:rPr>
-          <w:rFonts w:asciiTheme="majorHAnsi" w:hAnsiTheme="majorHAnsi"/>
-          <w:b/>
-        </w:rPr>
-      </w:pPr>
-      <w:r>
-        <w:rPr>
-          <w:rFonts w:asciiTheme="majorHAnsi" w:hAnsiTheme="majorHAnsi"/>
-          <w:b/>
-        </w:rPr>
+          <w:noProof/>
+        </w:rPr>
+        <w:drawing>
+          <wp:inline distT="0" distB="0" distL="0" distR="0" wp14:anchorId="0ADA6116" wp14:editId="4A05B40F">
+            <wp:extent cx="5760720" cy="3600450"/>
+            <wp:effectExtent l="0" t="0" r="0" b="0"/>
+            <wp:docPr id="1" name="Grafik 1"/>
+            <wp:cNvGraphicFramePr>
+              <a:graphicFrameLocks xmlns:a="http://schemas.openxmlformats.org/drawingml/2006/main" noChangeAspect="1"/>
+            </wp:cNvGraphicFramePr>
+            <a:graphic xmlns:a="http://schemas.openxmlformats.org/drawingml/2006/main">
+              <a:graphicData uri="http://schemas.openxmlformats.org/drawingml/2006/picture">
+                <pic:pic xmlns:pic="http://schemas.openxmlformats.org/drawingml/2006/picture">
+                  <pic:nvPicPr>
+                    <pic:cNvPr id="1" name="Mockup.png"/>
+                    <pic:cNvPicPr/>
+                  </pic:nvPicPr>
+                  <pic:blipFill>
+                    <a:blip r:embed="rId6">
+                      <a:extLst>
+                        <a:ext uri="{28A0092B-C50C-407E-A947-70E740481C1C}">
+                          <a14:useLocalDpi xmlns:a14="http://schemas.microsoft.com/office/drawing/2010/main" val="0"/>
+                        </a:ext>
+                      </a:extLst>
+                    </a:blip>
+                    <a:stretch>
+                      <a:fillRect/>
+                    </a:stretch>
+                  </pic:blipFill>
+                  <pic:spPr>
+                    <a:xfrm>
+                      <a:off x="0" y="0"/>
+                      <a:ext cx="5760720" cy="3600450"/>
+                    </a:xfrm>
+                    <a:prstGeom prst="rect">
+                      <a:avLst/>
+                    </a:prstGeom>
+                  </pic:spPr>
+                </pic:pic>
+              </a:graphicData>
+            </a:graphic>
+          </wp:inline>
+        </w:drawing>
+      </w:r>
+    </w:p>
+    <w:p>
+      <w:pPr>
+        <w:pStyle w:val="berschrift1"/>
+      </w:pPr>
+      <w:r>
         <w:t>6. Begründen Sie, warum die Anwendung als Webanwendung realisiert werden soll</w:t>
       </w:r>
     </w:p>
@@ -930,31 +993,17 @@
     </w:p>
     <w:p>
       <w:pPr>
-        <w:rPr>
-          <w:rFonts w:asciiTheme="majorHAnsi" w:hAnsiTheme="majorHAnsi"/>
-          <w:b/>
-        </w:rPr>
-      </w:pPr>
-      <w:r>
-        <w:rPr>
-          <w:rFonts w:asciiTheme="majorHAnsi" w:hAnsiTheme="majorHAnsi"/>
-          <w:b/>
-        </w:rPr>
+        <w:pStyle w:val="berschrift1"/>
+      </w:pPr>
+      <w:r>
         <w:t>7. Schätzen Sie den Aufwand für die Realisierung ab.</w:t>
       </w:r>
     </w:p>
     <w:p>
       <w:pPr>
-        <w:rPr>
-          <w:rFonts w:asciiTheme="majorHAnsi" w:hAnsiTheme="majorHAnsi"/>
-          <w:b/>
-        </w:rPr>
-      </w:pPr>
-      <w:r>
-        <w:rPr>
-          <w:rFonts w:asciiTheme="majorHAnsi" w:hAnsiTheme="majorHAnsi"/>
-          <w:b/>
-        </w:rPr>
+        <w:pStyle w:val="berschrift2"/>
+      </w:pPr>
+      <w:r>
         <w:tab/>
         <w:t>a. Überlegen Sie sich eine Strategie zur Abschätzung</w:t>
       </w:r>
@@ -981,16 +1030,9 @@
     </w:p>
     <w:p>
       <w:pPr>
-        <w:rPr>
-          <w:rFonts w:asciiTheme="majorHAnsi" w:hAnsiTheme="majorHAnsi"/>
-          <w:b/>
-        </w:rPr>
-      </w:pPr>
-      <w:r>
-        <w:rPr>
-          <w:rFonts w:asciiTheme="majorHAnsi" w:hAnsiTheme="majorHAnsi"/>
-          <w:b/>
-        </w:rPr>
+        <w:pStyle w:val="berschrift2"/>
+      </w:pPr>
+      <w:r>
         <w:tab/>
         <w:t>b. Welche Kennzahlen ziehen sie dafür heran?</w:t>
       </w:r>
@@ -1019,63 +1061,38 @@
         <w:rPr>
           <w:rFonts w:asciiTheme="majorHAnsi" w:hAnsiTheme="majorHAnsi"/>
         </w:rPr>
-        <w:t>Es wurden keine externen Kennzahlen zur Aufwandsschätzung herangezogen</w:t>
-      </w:r>
-    </w:p>
-    <w:p>
-      <w:pPr>
+        <w:t>Als Kennzahl wird die geschätzte Zeit, für ein Paket benötigt.</w:t>
+      </w:r>
+    </w:p>
+    <w:p>
+      <w:pPr>
+        <w:pStyle w:val="berschrift2"/>
+      </w:pPr>
+      <w:r>
+        <w:tab/>
+        <w:t>c. Am Ende steht eine Zahl in Mann-stunden, die sie erklären können sollen.</w:t>
+      </w:r>
+    </w:p>
+    <w:p>
+      <w:pPr>
+        <w:rPr>
+          <w:rFonts w:asciiTheme="majorHAnsi" w:hAnsiTheme="majorHAnsi"/>
+        </w:rPr>
+      </w:pPr>
+      <w:r>
         <w:rPr>
           <w:rFonts w:asciiTheme="majorHAnsi" w:hAnsiTheme="majorHAnsi"/>
           <w:b/>
         </w:rPr>
-      </w:pPr>
+        <w:tab/>
+      </w:r>
       <w:r>
         <w:rPr>
           <w:rFonts w:asciiTheme="majorHAnsi" w:hAnsiTheme="majorHAnsi"/>
           <w:b/>
         </w:rPr>
         <w:tab/>
-        <w:t xml:space="preserve">c. Am Ende steht eine Zahl in Mann-stunden, die sie erklären </w:t>
-      </w:r>
-      <w:proofErr w:type="gramStart"/>
-      <w:r>
-        <w:rPr>
-          <w:rFonts w:asciiTheme="majorHAnsi" w:hAnsiTheme="majorHAnsi"/>
-          <w:b/>
-        </w:rPr>
-        <w:t>können</w:t>
-      </w:r>
-      <w:proofErr w:type="gramEnd"/>
-      <w:r>
-        <w:rPr>
-          <w:rFonts w:asciiTheme="majorHAnsi" w:hAnsiTheme="majorHAnsi"/>
-          <w:b/>
-        </w:rPr>
-        <w:t xml:space="preserve"> sollen.</w:t>
-      </w:r>
-    </w:p>
-    <w:p>
-      <w:pPr>
-        <w:rPr>
-          <w:rFonts w:asciiTheme="majorHAnsi" w:hAnsiTheme="majorHAnsi"/>
-        </w:rPr>
-      </w:pPr>
-      <w:r>
-        <w:rPr>
-          <w:rFonts w:asciiTheme="majorHAnsi" w:hAnsiTheme="majorHAnsi"/>
-          <w:b/>
-        </w:rPr>
-        <w:tab/>
-      </w:r>
-      <w:r>
-        <w:rPr>
-          <w:rFonts w:asciiTheme="majorHAnsi" w:hAnsiTheme="majorHAnsi"/>
-          <w:b/>
-        </w:rPr>
-        <w:tab/>
-      </w:r>
-      <w:bookmarkStart w:id="0" w:name="_GoBack"/>
-      <w:bookmarkEnd w:id="0"/>
+      </w:r>
     </w:p>
     <w:sectPr>
       <w:pgSz w:w="11906" w:h="16838"/>
@@ -1546,7 +1563,7 @@
       </w:pPr>
     </w:pPrDefault>
   </w:docDefaults>
-  <w:latentStyles w:defLockedState="0" w:defUIPriority="99" w:defSemiHidden="0" w:defUnhideWhenUsed="0" w:defQFormat="0" w:count="376">
+  <w:latentStyles w:defLockedState="0" w:defUIPriority="99" w:defSemiHidden="0" w:defUnhideWhenUsed="0" w:defQFormat="0" w:count="375">
     <w:lsdException w:name="Normal" w:uiPriority="0" w:qFormat="1"/>
     <w:lsdException w:name="heading 1" w:uiPriority="9" w:qFormat="1"/>
     <w:lsdException w:name="heading 2" w:semiHidden="1" w:uiPriority="9" w:unhideWhenUsed="1" w:qFormat="1"/>
@@ -1922,16 +1939,79 @@
     <w:lsdException w:name="Smart Hyperlink" w:semiHidden="1" w:unhideWhenUsed="1"/>
     <w:lsdException w:name="Hashtag" w:semiHidden="1" w:unhideWhenUsed="1"/>
     <w:lsdException w:name="Unresolved Mention" w:semiHidden="1" w:unhideWhenUsed="1"/>
-    <w:lsdException w:name="Smart Link" w:semiHidden="1" w:unhideWhenUsed="1"/>
   </w:latentStyles>
   <w:style w:type="paragraph" w:default="1" w:styleId="Standard">
     <w:name w:val="Normal"/>
     <w:qFormat/>
   </w:style>
+  <w:style w:type="paragraph" w:styleId="berschrift1">
+    <w:name w:val="heading 1"/>
+    <w:basedOn w:val="Standard"/>
+    <w:next w:val="Standard"/>
+    <w:link w:val="berschrift1Zchn"/>
+    <w:uiPriority w:val="9"/>
+    <w:qFormat/>
+    <w:rsid w:val="006D61E9"/>
+    <w:pPr>
+      <w:keepNext/>
+      <w:keepLines/>
+      <w:spacing w:before="240" w:after="0"/>
+      <w:outlineLvl w:val="0"/>
+    </w:pPr>
+    <w:rPr>
+      <w:rFonts w:asciiTheme="majorHAnsi" w:eastAsiaTheme="majorEastAsia" w:hAnsiTheme="majorHAnsi" w:cstheme="majorBidi"/>
+      <w:color w:val="2F5496" w:themeColor="accent1" w:themeShade="BF"/>
+      <w:sz w:val="32"/>
+      <w:szCs w:val="32"/>
+    </w:rPr>
+  </w:style>
+  <w:style w:type="paragraph" w:styleId="berschrift2">
+    <w:name w:val="heading 2"/>
+    <w:basedOn w:val="Standard"/>
+    <w:next w:val="Standard"/>
+    <w:link w:val="berschrift2Zchn"/>
+    <w:uiPriority w:val="9"/>
+    <w:unhideWhenUsed/>
+    <w:qFormat/>
+    <w:rsid w:val="006D61E9"/>
+    <w:pPr>
+      <w:keepNext/>
+      <w:keepLines/>
+      <w:spacing w:before="40" w:after="0"/>
+      <w:outlineLvl w:val="1"/>
+    </w:pPr>
+    <w:rPr>
+      <w:rFonts w:asciiTheme="majorHAnsi" w:eastAsiaTheme="majorEastAsia" w:hAnsiTheme="majorHAnsi" w:cstheme="majorBidi"/>
+      <w:color w:val="2F5496" w:themeColor="accent1" w:themeShade="BF"/>
+      <w:sz w:val="26"/>
+      <w:szCs w:val="26"/>
+    </w:rPr>
+  </w:style>
+  <w:style w:type="paragraph" w:styleId="berschrift3">
+    <w:name w:val="heading 3"/>
+    <w:basedOn w:val="Standard"/>
+    <w:next w:val="Standard"/>
+    <w:link w:val="berschrift3Zchn"/>
+    <w:uiPriority w:val="9"/>
+    <w:unhideWhenUsed/>
+    <w:qFormat/>
+    <w:rsid w:val="006D61E9"/>
+    <w:pPr>
+      <w:keepNext/>
+      <w:keepLines/>
+      <w:spacing w:before="40" w:after="0"/>
+      <w:outlineLvl w:val="2"/>
+    </w:pPr>
+    <w:rPr>
+      <w:rFonts w:asciiTheme="majorHAnsi" w:eastAsiaTheme="majorEastAsia" w:hAnsiTheme="majorHAnsi" w:cstheme="majorBidi"/>
+      <w:color w:val="1F3763" w:themeColor="accent1" w:themeShade="7F"/>
+      <w:sz w:val="24"/>
+      <w:szCs w:val="24"/>
+    </w:rPr>
+  </w:style>
   <w:style w:type="character" w:default="1" w:styleId="Absatz-Standardschriftart">
     <w:name w:val="Default Paragraph Font"/>
     <w:uiPriority w:val="1"/>
-    <w:semiHidden/>
     <w:unhideWhenUsed/>
   </w:style>
   <w:style w:type="table" w:default="1" w:styleId="NormaleTabelle">
@@ -2030,6 +2110,110 @@
       <w:color w:val="000000"/>
       <w:sz w:val="24"/>
       <w:szCs w:val="24"/>
+    </w:rPr>
+  </w:style>
+  <w:style w:type="character" w:customStyle="1" w:styleId="berschrift1Zchn">
+    <w:name w:val="Überschrift 1 Zchn"/>
+    <w:basedOn w:val="Absatz-Standardschriftart"/>
+    <w:link w:val="berschrift1"/>
+    <w:uiPriority w:val="9"/>
+    <w:rsid w:val="006D61E9"/>
+    <w:rPr>
+      <w:rFonts w:asciiTheme="majorHAnsi" w:eastAsiaTheme="majorEastAsia" w:hAnsiTheme="majorHAnsi" w:cstheme="majorBidi"/>
+      <w:color w:val="2F5496" w:themeColor="accent1" w:themeShade="BF"/>
+      <w:sz w:val="32"/>
+      <w:szCs w:val="32"/>
+    </w:rPr>
+  </w:style>
+  <w:style w:type="character" w:customStyle="1" w:styleId="berschrift2Zchn">
+    <w:name w:val="Überschrift 2 Zchn"/>
+    <w:basedOn w:val="Absatz-Standardschriftart"/>
+    <w:link w:val="berschrift2"/>
+    <w:uiPriority w:val="9"/>
+    <w:rsid w:val="006D61E9"/>
+    <w:rPr>
+      <w:rFonts w:asciiTheme="majorHAnsi" w:eastAsiaTheme="majorEastAsia" w:hAnsiTheme="majorHAnsi" w:cstheme="majorBidi"/>
+      <w:color w:val="2F5496" w:themeColor="accent1" w:themeShade="BF"/>
+      <w:sz w:val="26"/>
+      <w:szCs w:val="26"/>
+    </w:rPr>
+  </w:style>
+  <w:style w:type="character" w:customStyle="1" w:styleId="berschrift3Zchn">
+    <w:name w:val="Überschrift 3 Zchn"/>
+    <w:basedOn w:val="Absatz-Standardschriftart"/>
+    <w:link w:val="berschrift3"/>
+    <w:uiPriority w:val="9"/>
+    <w:rsid w:val="006D61E9"/>
+    <w:rPr>
+      <w:rFonts w:asciiTheme="majorHAnsi" w:eastAsiaTheme="majorEastAsia" w:hAnsiTheme="majorHAnsi" w:cstheme="majorBidi"/>
+      <w:color w:val="1F3763" w:themeColor="accent1" w:themeShade="7F"/>
+      <w:sz w:val="24"/>
+      <w:szCs w:val="24"/>
+    </w:rPr>
+  </w:style>
+  <w:style w:type="paragraph" w:styleId="Titel">
+    <w:name w:val="Title"/>
+    <w:basedOn w:val="Standard"/>
+    <w:next w:val="Standard"/>
+    <w:link w:val="TitelZchn"/>
+    <w:uiPriority w:val="10"/>
+    <w:qFormat/>
+    <w:rsid w:val="006D61E9"/>
+    <w:pPr>
+      <w:spacing w:after="0" w:line="240" w:lineRule="auto"/>
+      <w:contextualSpacing/>
+    </w:pPr>
+    <w:rPr>
+      <w:rFonts w:asciiTheme="majorHAnsi" w:eastAsiaTheme="majorEastAsia" w:hAnsiTheme="majorHAnsi" w:cstheme="majorBidi"/>
+      <w:spacing w:val="-10"/>
+      <w:kern w:val="28"/>
+      <w:sz w:val="56"/>
+      <w:szCs w:val="56"/>
+    </w:rPr>
+  </w:style>
+  <w:style w:type="character" w:customStyle="1" w:styleId="TitelZchn">
+    <w:name w:val="Titel Zchn"/>
+    <w:basedOn w:val="Absatz-Standardschriftart"/>
+    <w:link w:val="Titel"/>
+    <w:uiPriority w:val="10"/>
+    <w:rsid w:val="006D61E9"/>
+    <w:rPr>
+      <w:rFonts w:asciiTheme="majorHAnsi" w:eastAsiaTheme="majorEastAsia" w:hAnsiTheme="majorHAnsi" w:cstheme="majorBidi"/>
+      <w:spacing w:val="-10"/>
+      <w:kern w:val="28"/>
+      <w:sz w:val="56"/>
+      <w:szCs w:val="56"/>
+    </w:rPr>
+  </w:style>
+  <w:style w:type="paragraph" w:styleId="Untertitel">
+    <w:name w:val="Subtitle"/>
+    <w:basedOn w:val="Standard"/>
+    <w:next w:val="Standard"/>
+    <w:link w:val="UntertitelZchn"/>
+    <w:uiPriority w:val="11"/>
+    <w:qFormat/>
+    <w:rsid w:val="006D61E9"/>
+    <w:pPr>
+      <w:numPr>
+        <w:ilvl w:val="1"/>
+      </w:numPr>
+    </w:pPr>
+    <w:rPr>
+      <w:rFonts w:eastAsiaTheme="minorEastAsia"/>
+      <w:color w:val="5A5A5A" w:themeColor="text1" w:themeTint="A5"/>
+      <w:spacing w:val="15"/>
+    </w:rPr>
+  </w:style>
+  <w:style w:type="character" w:customStyle="1" w:styleId="UntertitelZchn">
+    <w:name w:val="Untertitel Zchn"/>
+    <w:basedOn w:val="Absatz-Standardschriftart"/>
+    <w:link w:val="Untertitel"/>
+    <w:uiPriority w:val="11"/>
+    <w:rsid w:val="006D61E9"/>
+    <w:rPr>
+      <w:rFonts w:eastAsiaTheme="minorEastAsia"/>
+      <w:color w:val="5A5A5A" w:themeColor="text1" w:themeTint="A5"/>
+      <w:spacing w:val="15"/>
     </w:rPr>
   </w:style>
 </w:styles>
@@ -2328,4 +2512,16 @@
     </a:ext>
   </a:extLst>
 </a:theme>
+</file>
+
+<file path=customXml/item1.xml><?xml version="1.0" encoding="utf-8"?>
+<b:Sources xmlns:b="http://schemas.openxmlformats.org/officeDocument/2006/bibliography" xmlns="http://schemas.openxmlformats.org/officeDocument/2006/bibliography" SelectedStyle="\APASixthEditionOfficeOnline.xsl" StyleName="APA" Version="6"/>
+</file>
+
+<file path=customXml/itemProps1.xml><?xml version="1.0" encoding="utf-8"?>
+<ds:datastoreItem xmlns:ds="http://schemas.openxmlformats.org/officeDocument/2006/customXml" ds:itemID="{4B3D072F-533D-4C72-8B5B-6EB92DCB6E6F}">
+  <ds:schemaRefs>
+    <ds:schemaRef ds:uri="http://schemas.openxmlformats.org/officeDocument/2006/bibliography"/>
+  </ds:schemaRefs>
+</ds:datastoreItem>
 </file>
</xml_diff>